<commit_message>
updated SRD and SDD
</commit_message>
<xml_diff>
--- a/src/SystemDesignDocument.docx
+++ b/src/SystemDesignDocument.docx
@@ -533,6 +533,14 @@
                 <w:color w:val="auto"/>
               </w:rPr>
             </w:pPr>
+            <w:r>
+              <w:rPr>
+                <w:rStyle w:val="IntenseEmphasis"/>
+                <w:bCs/>
+                <w:color w:val="auto"/>
+              </w:rPr>
+              <w:t>4/20/13</w:t>
+            </w:r>
           </w:p>
         </w:tc>
         <w:tc>
@@ -552,6 +560,15 @@
                 <w:color w:val="auto"/>
               </w:rPr>
             </w:pPr>
+            <w:r>
+              <w:rPr>
+                <w:rStyle w:val="IntenseEmphasis"/>
+                <w:b w:val="0"/>
+                <w:bCs w:val="0"/>
+                <w:color w:val="auto"/>
+              </w:rPr>
+              <w:t>Jordan Doell</w:t>
+            </w:r>
           </w:p>
         </w:tc>
         <w:tc>
@@ -571,6 +588,15 @@
                 <w:color w:val="auto"/>
               </w:rPr>
             </w:pPr>
+            <w:r>
+              <w:rPr>
+                <w:rStyle w:val="IntenseEmphasis"/>
+                <w:b w:val="0"/>
+                <w:bCs w:val="0"/>
+                <w:color w:val="auto"/>
+              </w:rPr>
+              <w:t>1.2.0</w:t>
+            </w:r>
           </w:p>
         </w:tc>
         <w:tc>
@@ -588,6 +614,34 @@
                 <w:color w:val="auto"/>
               </w:rPr>
             </w:pPr>
+            <w:r>
+              <w:rPr>
+                <w:rStyle w:val="IntenseEmphasis"/>
+                <w:b w:val="0"/>
+                <w:color w:val="auto"/>
+              </w:rPr>
+              <w:t xml:space="preserve">Added </w:t>
+            </w:r>
+            <w:proofErr w:type="spellStart"/>
+            <w:r>
+              <w:rPr>
+                <w:rStyle w:val="IntenseEmphasis"/>
+                <w:b w:val="0"/>
+                <w:color w:val="auto"/>
+              </w:rPr>
+              <w:t>iOS</w:t>
+            </w:r>
+            <w:proofErr w:type="spellEnd"/>
+            <w:r>
+              <w:rPr>
+                <w:rStyle w:val="IntenseEmphasis"/>
+                <w:b w:val="0"/>
+                <w:color w:val="auto"/>
+              </w:rPr>
+              <w:t xml:space="preserve"> app information</w:t>
+            </w:r>
+            <w:bookmarkStart w:id="0" w:name="_GoBack"/>
+            <w:bookmarkEnd w:id="0"/>
           </w:p>
         </w:tc>
       </w:tr>
@@ -636,12 +690,7 @@
             <w:pStyle w:val="TOCHeading"/>
           </w:pPr>
           <w:r>
-            <w:t>Table of Con</w:t>
-          </w:r>
-          <w:bookmarkStart w:id="0" w:name="_GoBack"/>
-          <w:bookmarkEnd w:id="0"/>
-          <w:r>
-            <w:t>tents</w:t>
+            <w:t>Table of Contents</w:t>
           </w:r>
         </w:p>
         <w:p>
@@ -7975,7 +8024,10 @@
     </w:p>
     <w:p>
       <w:r>
-        <w:t>Describe briefly the role this major component plays in this system.</w:t>
+        <w:t>The iPhone app will be able to send various commands to the server</w:t>
+      </w:r>
+      <w:r>
+        <w:t>.</w:t>
       </w:r>
     </w:p>
     <w:p>
@@ -8067,7 +8119,16 @@
         </w:numPr>
       </w:pPr>
       <w:r>
-        <w:t>Make sequences on the iPhone app to have a fully interactive experience</w:t>
+        <w:t>Control each channel’s brightnes</w:t>
+      </w:r>
+      <w:r>
+        <w:t xml:space="preserve">s </w:t>
+      </w:r>
+      <w:r>
+        <w:t>from</w:t>
+      </w:r>
+      <w:r>
+        <w:t xml:space="preserve"> the iPhone app to have a fully interactive experience</w:t>
       </w:r>
     </w:p>
     <w:p>
@@ -8101,10 +8162,10 @@
       </w:pPr>
       <w:r>
         <w:object w:dxaOrig="12774" w:dyaOrig="11043">
-          <v:shape id="_x0000_i1025" type="#_x0000_t75" style="width:467.65pt;height:404.2pt" o:ole="">
+          <v:shape id="_x0000_i1025" type="#_x0000_t75" style="width:467.25pt;height:404.25pt" o:ole="">
             <v:imagedata r:id="rId11" o:title=""/>
           </v:shape>
-          <o:OLEObject Type="Embed" ProgID="Visio.Drawing.11" ShapeID="_x0000_i1025" DrawAspect="Content" ObjectID="_1416849376" r:id="rId12"/>
+          <o:OLEObject Type="Embed" ProgID="Visio.Drawing.11" ShapeID="_x0000_i1025" DrawAspect="Content" ObjectID="_1427966315" r:id="rId12"/>
         </w:object>
       </w:r>
     </w:p>
@@ -8482,6 +8543,241 @@
       <w:bookmarkEnd w:id="27"/>
     </w:p>
     <w:p>
+      <w:pPr>
+        <w:pStyle w:val="ListParagraph"/>
+        <w:numPr>
+          <w:ilvl w:val="0"/>
+          <w:numId w:val="17"/>
+        </w:numPr>
+      </w:pPr>
+      <w:proofErr w:type="spellStart"/>
+      <w:r>
+        <w:t>Macbook</w:t>
+      </w:r>
+      <w:proofErr w:type="spellEnd"/>
+      <w:r>
+        <w:t xml:space="preserve"> Pro for </w:t>
+      </w:r>
+      <w:proofErr w:type="spellStart"/>
+      <w:r>
+        <w:t>iOS</w:t>
+      </w:r>
+      <w:proofErr w:type="spellEnd"/>
+      <w:r>
+        <w:t xml:space="preserve"> development</w:t>
+      </w:r>
+    </w:p>
+    <w:p>
+      <w:pPr>
+        <w:pStyle w:val="ListParagraph"/>
+        <w:numPr>
+          <w:ilvl w:val="0"/>
+          <w:numId w:val="17"/>
+        </w:numPr>
+      </w:pPr>
+      <w:proofErr w:type="spellStart"/>
+      <w:r>
+        <w:t>XCode</w:t>
+      </w:r>
+      <w:proofErr w:type="spellEnd"/>
+      <w:r>
+        <w:t xml:space="preserve"> IDE</w:t>
+      </w:r>
+    </w:p>
+    <w:p>
+      <w:pPr>
+        <w:pStyle w:val="ListParagraph"/>
+        <w:numPr>
+          <w:ilvl w:val="0"/>
+          <w:numId w:val="17"/>
+        </w:numPr>
+      </w:pPr>
+      <w:r>
+        <w:t>iPhone simulator for testing</w:t>
+      </w:r>
+    </w:p>
+    <w:p>
+      <w:pPr>
+        <w:pStyle w:val="Heading3"/>
+      </w:pPr>
+      <w:bookmarkStart w:id="28" w:name="_Toc343107527"/>
+      <w:r>
+        <w:t>Component Overview</w:t>
+      </w:r>
+      <w:bookmarkEnd w:id="28"/>
+    </w:p>
+    <w:p>
+      <w:pPr>
+        <w:pStyle w:val="ListParagraph"/>
+        <w:numPr>
+          <w:ilvl w:val="0"/>
+          <w:numId w:val="18"/>
+        </w:numPr>
+      </w:pPr>
+      <w:r>
+        <w:t>Send commands to the server</w:t>
+      </w:r>
+    </w:p>
+    <w:p>
+      <w:pPr>
+        <w:pStyle w:val="ListParagraph"/>
+        <w:numPr>
+          <w:ilvl w:val="1"/>
+          <w:numId w:val="18"/>
+        </w:numPr>
+      </w:pPr>
+      <w:r>
+        <w:t>Play a song</w:t>
+      </w:r>
+    </w:p>
+    <w:p>
+      <w:pPr>
+        <w:pStyle w:val="ListParagraph"/>
+        <w:numPr>
+          <w:ilvl w:val="1"/>
+          <w:numId w:val="18"/>
+        </w:numPr>
+      </w:pPr>
+      <w:r>
+        <w:t>Pause a song</w:t>
+      </w:r>
+    </w:p>
+    <w:p>
+      <w:pPr>
+        <w:pStyle w:val="ListParagraph"/>
+        <w:numPr>
+          <w:ilvl w:val="0"/>
+          <w:numId w:val="18"/>
+        </w:numPr>
+      </w:pPr>
+      <w:r>
+        <w:t>Change each channel’s brightness</w:t>
+      </w:r>
+    </w:p>
+    <w:p>
+      <w:pPr>
+        <w:pStyle w:val="Heading3"/>
+      </w:pPr>
+      <w:bookmarkStart w:id="29" w:name="_Toc343107528"/>
+      <w:r>
+        <w:t>Phase Overview</w:t>
+      </w:r>
+      <w:bookmarkEnd w:id="29"/>
+    </w:p>
+    <w:p>
+      <w:r>
+        <w:t>This is an extension of the Phase Overview above, but specific to this component.  It is meant to be basically a brief list with space for marking the phase status.</w:t>
+      </w:r>
+    </w:p>
+    <w:p>
+      <w:pPr>
+        <w:pStyle w:val="Heading3"/>
+      </w:pPr>
+      <w:bookmarkStart w:id="30" w:name="_Toc343107529"/>
+      <w:r>
+        <w:t>Architecture Diagram</w:t>
+      </w:r>
+      <w:bookmarkEnd w:id="30"/>
+    </w:p>
+    <w:p>
+      <w:r>
+        <w:rPr>
+          <w:noProof/>
+        </w:rPr>
+        <w:drawing>
+          <wp:inline distT="0" distB="0" distL="0" distR="0">
+            <wp:extent cx="4324350" cy="3331967"/>
+            <wp:effectExtent l="0" t="0" r="0" b="1905"/>
+            <wp:docPr id="1" name="Picture 1"/>
+            <wp:cNvGraphicFramePr>
+              <a:graphicFrameLocks xmlns:a="http://schemas.openxmlformats.org/drawingml/2006/main" noChangeAspect="1"/>
+            </wp:cNvGraphicFramePr>
+            <a:graphic xmlns:a="http://schemas.openxmlformats.org/drawingml/2006/main">
+              <a:graphicData uri="http://schemas.openxmlformats.org/drawingml/2006/picture">
+                <pic:pic xmlns:pic="http://schemas.openxmlformats.org/drawingml/2006/picture">
+                  <pic:nvPicPr>
+                    <pic:cNvPr id="0" name="storyboard.png"/>
+                    <pic:cNvPicPr/>
+                  </pic:nvPicPr>
+                  <pic:blipFill>
+                    <a:blip r:embed="rId13">
+                      <a:extLst>
+                        <a:ext uri="{28A0092B-C50C-407E-A947-70E740481C1C}">
+                          <a14:useLocalDpi xmlns:a14="http://schemas.microsoft.com/office/drawing/2010/main" val="0"/>
+                        </a:ext>
+                      </a:extLst>
+                    </a:blip>
+                    <a:stretch>
+                      <a:fillRect/>
+                    </a:stretch>
+                  </pic:blipFill>
+                  <pic:spPr>
+                    <a:xfrm>
+                      <a:off x="0" y="0"/>
+                      <a:ext cx="4337313" cy="3341955"/>
+                    </a:xfrm>
+                    <a:prstGeom prst="rect">
+                      <a:avLst/>
+                    </a:prstGeom>
+                  </pic:spPr>
+                </pic:pic>
+              </a:graphicData>
+            </a:graphic>
+          </wp:inline>
+        </w:drawing>
+      </w:r>
+    </w:p>
+    <w:p>
+      <w:pPr>
+        <w:pStyle w:val="Heading3"/>
+      </w:pPr>
+      <w:bookmarkStart w:id="31" w:name="_Toc343107531"/>
+      <w:r>
+        <w:lastRenderedPageBreak/>
+        <w:t>Design Details</w:t>
+      </w:r>
+      <w:bookmarkEnd w:id="31"/>
+    </w:p>
+    <w:p>
+      <w:r>
+        <w:t>When the app is started up, there is an initial view that has a continue button</w:t>
+      </w:r>
+      <w:r>
+        <w:t>.</w:t>
+      </w:r>
+      <w:r>
+        <w:t xml:space="preserve">  After tapping continue, it goes into a table view with a section for channels and another section for songs.  The channel section allows the user to change each individual channel’s brightness.  For the songs section, there is a button for each song.  Tapping on a song button sends a command to play that song.  Tapping the pause button </w:t>
+      </w:r>
+      <w:proofErr w:type="gramStart"/>
+      <w:r>
+        <w:t>pauses</w:t>
+      </w:r>
+      <w:proofErr w:type="gramEnd"/>
+      <w:r>
+        <w:t xml:space="preserve"> the song.</w:t>
+      </w:r>
+    </w:p>
+    <w:p>
+      <w:pPr>
+        <w:pStyle w:val="Heading2"/>
+      </w:pPr>
+      <w:bookmarkStart w:id="32" w:name="_Toc343107532"/>
+      <w:r>
+        <w:t>Miscellaneous</w:t>
+      </w:r>
+      <w:bookmarkEnd w:id="32"/>
+    </w:p>
+    <w:p>
+      <w:pPr>
+        <w:pStyle w:val="Heading3"/>
+      </w:pPr>
+      <w:bookmarkStart w:id="33" w:name="_Toc343107533"/>
+      <w:r>
+        <w:t>Technologies Used</w:t>
+      </w:r>
+      <w:bookmarkEnd w:id="33"/>
+    </w:p>
+    <w:p>
       <w:r>
         <w:t>This section provides a list of technologies used for this component.  The details for the technologies have already been provided in the Overview section.</w:t>
       </w:r>
@@ -8490,11 +8786,11 @@
       <w:pPr>
         <w:pStyle w:val="Heading3"/>
       </w:pPr>
-      <w:bookmarkStart w:id="28" w:name="_Toc343107527"/>
+      <w:bookmarkStart w:id="34" w:name="_Toc343107534"/>
       <w:r>
         <w:t>Component Overview</w:t>
       </w:r>
-      <w:bookmarkEnd w:id="28"/>
+      <w:bookmarkEnd w:id="34"/>
     </w:p>
     <w:p>
       <w:r>
@@ -8505,11 +8801,11 @@
       <w:pPr>
         <w:pStyle w:val="Heading3"/>
       </w:pPr>
-      <w:bookmarkStart w:id="29" w:name="_Toc343107528"/>
+      <w:bookmarkStart w:id="35" w:name="_Toc343107535"/>
       <w:r>
         <w:t>Phase Overview</w:t>
       </w:r>
-      <w:bookmarkEnd w:id="29"/>
+      <w:bookmarkEnd w:id="35"/>
     </w:p>
     <w:p>
       <w:r>
@@ -8520,11 +8816,11 @@
       <w:pPr>
         <w:pStyle w:val="Heading3"/>
       </w:pPr>
-      <w:bookmarkStart w:id="30" w:name="_Toc343107529"/>
+      <w:bookmarkStart w:id="36" w:name="_Toc343107536"/>
       <w:r>
         <w:t>Architecture Diagram</w:t>
       </w:r>
-      <w:bookmarkEnd w:id="30"/>
+      <w:bookmarkEnd w:id="36"/>
     </w:p>
     <w:p>
       <w:r>
@@ -8535,17 +8831,11 @@
       <w:pPr>
         <w:pStyle w:val="Heading3"/>
       </w:pPr>
-      <w:bookmarkStart w:id="31" w:name="_Toc343107530"/>
-      <w:r>
-        <w:t>Data</w:t>
-      </w:r>
-      <w:r>
-        <w:t xml:space="preserve"> | Logic</w:t>
-      </w:r>
-      <w:r>
-        <w:t xml:space="preserve"> Flow Diagram</w:t>
-      </w:r>
-      <w:bookmarkEnd w:id="31"/>
+      <w:bookmarkStart w:id="37" w:name="_Toc343107537"/>
+      <w:r>
+        <w:t>Data Flow Diagram</w:t>
+      </w:r>
+      <w:bookmarkEnd w:id="37"/>
     </w:p>
     <w:p>
       <w:r>
@@ -8556,11 +8846,11 @@
       <w:pPr>
         <w:pStyle w:val="Heading3"/>
       </w:pPr>
-      <w:bookmarkStart w:id="32" w:name="_Toc343107531"/>
+      <w:bookmarkStart w:id="38" w:name="_Toc343107538"/>
       <w:r>
         <w:t>Design Details</w:t>
       </w:r>
-      <w:bookmarkEnd w:id="32"/>
+      <w:bookmarkEnd w:id="38"/>
     </w:p>
     <w:p>
       <w:r>
@@ -8569,169 +8859,69 @@
     </w:p>
     <w:p>
       <w:pPr>
+        <w:pStyle w:val="Heading1"/>
+      </w:pPr>
+      <w:bookmarkStart w:id="39" w:name="_Toc343107539"/>
+      <w:r>
+        <w:t>System and Unit Testing</w:t>
+      </w:r>
+      <w:bookmarkEnd w:id="39"/>
+    </w:p>
+    <w:p>
+      <w:r>
+        <w:t>This section describes the approach taken with regard to system and unit testing.</w:t>
+      </w:r>
+    </w:p>
+    <w:p>
+      <w:pPr>
         <w:pStyle w:val="Heading2"/>
       </w:pPr>
-      <w:bookmarkStart w:id="33" w:name="_Toc343107532"/>
-      <w:r>
-        <w:t>Miscellaneous</w:t>
-      </w:r>
-      <w:bookmarkEnd w:id="33"/>
+      <w:bookmarkStart w:id="40" w:name="_Toc343107540"/>
+      <w:r>
+        <w:t>Overview</w:t>
+      </w:r>
+      <w:bookmarkEnd w:id="40"/>
+    </w:p>
+    <w:p>
+      <w:r>
+        <w:t xml:space="preserve">Currently, the only testing implemented is for the hardware.  </w:t>
+      </w:r>
+    </w:p>
+    <w:p>
+      <w:pPr>
+        <w:pStyle w:val="Heading2"/>
+      </w:pPr>
+      <w:bookmarkStart w:id="41" w:name="_Toc343107541"/>
+      <w:r>
+        <w:t>Dependencies</w:t>
+      </w:r>
+      <w:bookmarkEnd w:id="41"/>
+    </w:p>
+    <w:p>
+      <w:r>
+        <w:t>Describe the basic dependencies which should include unit testing frameworks and reference material.</w:t>
+      </w:r>
+    </w:p>
+    <w:p>
+      <w:pPr>
+        <w:pStyle w:val="Heading2"/>
+      </w:pPr>
+      <w:bookmarkStart w:id="42" w:name="_Toc343107542"/>
+      <w:r>
+        <w:lastRenderedPageBreak/>
+        <w:t>Test Setup and Execution</w:t>
+      </w:r>
+      <w:bookmarkEnd w:id="42"/>
     </w:p>
     <w:p>
       <w:pPr>
         <w:pStyle w:val="Heading3"/>
       </w:pPr>
-      <w:bookmarkStart w:id="34" w:name="_Toc343107533"/>
-      <w:r>
-        <w:t>Technologies Used</w:t>
-      </w:r>
-      <w:bookmarkEnd w:id="34"/>
-    </w:p>
-    <w:p>
-      <w:r>
-        <w:t>This section provides a list of technologies used for this component.  The details for the technologies have already been provided in the Overview section.</w:t>
-      </w:r>
-    </w:p>
-    <w:p>
-      <w:pPr>
-        <w:pStyle w:val="Heading3"/>
-      </w:pPr>
-      <w:bookmarkStart w:id="35" w:name="_Toc343107534"/>
-      <w:r>
-        <w:t>Component Overview</w:t>
-      </w:r>
-      <w:bookmarkEnd w:id="35"/>
-    </w:p>
-    <w:p>
-      <w:r>
-        <w:t>This section can take the form of a list of features.</w:t>
-      </w:r>
-    </w:p>
-    <w:p>
-      <w:pPr>
-        <w:pStyle w:val="Heading3"/>
-      </w:pPr>
-      <w:bookmarkStart w:id="36" w:name="_Toc343107535"/>
-      <w:r>
-        <w:t>Phase Overview</w:t>
-      </w:r>
-      <w:bookmarkEnd w:id="36"/>
-    </w:p>
-    <w:p>
-      <w:r>
-        <w:t>This is an extension of the Phase Overview above, but specific to this component.  It is meant to be basically a brief list with space for marking the phase status.</w:t>
-      </w:r>
-    </w:p>
-    <w:p>
-      <w:pPr>
-        <w:pStyle w:val="Heading3"/>
-      </w:pPr>
-      <w:bookmarkStart w:id="37" w:name="_Toc343107536"/>
-      <w:r>
-        <w:lastRenderedPageBreak/>
-        <w:t>Architecture Diagram</w:t>
-      </w:r>
-      <w:bookmarkEnd w:id="37"/>
-    </w:p>
-    <w:p>
-      <w:r>
-        <w:t>It is important to build and maintain an architecture diagram.  However, it may be that a component is best described visually with a data flow diagram.</w:t>
-      </w:r>
-    </w:p>
-    <w:p>
-      <w:pPr>
-        <w:pStyle w:val="Heading3"/>
-      </w:pPr>
-      <w:bookmarkStart w:id="38" w:name="_Toc343107537"/>
-      <w:r>
-        <w:t>Data Flow Diagram</w:t>
-      </w:r>
-      <w:bookmarkEnd w:id="38"/>
-    </w:p>
-    <w:p>
-      <w:r>
-        <w:t>It is important to build and maintain a data flow diagram.  However, it may be that a component is best described visually with an architecture diagram.</w:t>
-      </w:r>
-    </w:p>
-    <w:p>
-      <w:pPr>
-        <w:pStyle w:val="Heading3"/>
-      </w:pPr>
-      <w:bookmarkStart w:id="39" w:name="_Toc343107538"/>
-      <w:r>
-        <w:t>Design Details</w:t>
-      </w:r>
-      <w:bookmarkEnd w:id="39"/>
-    </w:p>
-    <w:p>
-      <w:r>
-        <w:t>This is where the details are presented and may contain subsections.</w:t>
-      </w:r>
-    </w:p>
-    <w:p>
-      <w:pPr>
-        <w:pStyle w:val="Heading1"/>
-      </w:pPr>
-      <w:bookmarkStart w:id="40" w:name="_Toc343107539"/>
-      <w:r>
-        <w:t>System and Unit Testing</w:t>
-      </w:r>
-      <w:bookmarkEnd w:id="40"/>
-    </w:p>
-    <w:p>
-      <w:r>
-        <w:t>This section describes the approach taken with regard to system and unit testing.</w:t>
-      </w:r>
-    </w:p>
-    <w:p>
-      <w:pPr>
-        <w:pStyle w:val="Heading2"/>
-      </w:pPr>
-      <w:bookmarkStart w:id="41" w:name="_Toc343107540"/>
-      <w:r>
-        <w:t>Overview</w:t>
-      </w:r>
-      <w:bookmarkEnd w:id="41"/>
-    </w:p>
-    <w:p>
-      <w:r>
-        <w:t xml:space="preserve">Currently, the only testing implemented is for the hardware.  </w:t>
-      </w:r>
-    </w:p>
-    <w:p>
-      <w:pPr>
-        <w:pStyle w:val="Heading2"/>
-      </w:pPr>
-      <w:bookmarkStart w:id="42" w:name="_Toc343107541"/>
-      <w:r>
-        <w:t>Dependencies</w:t>
-      </w:r>
-      <w:bookmarkEnd w:id="42"/>
-    </w:p>
-    <w:p>
-      <w:r>
-        <w:t>Describe the basic dependencies which should include unit testing frameworks and reference material.</w:t>
-      </w:r>
-    </w:p>
-    <w:p>
-      <w:pPr>
-        <w:pStyle w:val="Heading2"/>
-      </w:pPr>
-      <w:bookmarkStart w:id="43" w:name="_Toc343107542"/>
-      <w:r>
-        <w:t>Test Setup and Execution</w:t>
+      <w:bookmarkStart w:id="43" w:name="_Toc343107543"/>
+      <w:r>
+        <w:t>Solid State Relay Testing</w:t>
       </w:r>
       <w:bookmarkEnd w:id="43"/>
-    </w:p>
-    <w:p>
-      <w:pPr>
-        <w:pStyle w:val="Heading3"/>
-      </w:pPr>
-      <w:bookmarkStart w:id="44" w:name="_Toc343107543"/>
-      <w:r>
-        <w:t>Solid State Relay Testing</w:t>
-      </w:r>
-      <w:bookmarkEnd w:id="44"/>
     </w:p>
     <w:p>
       <w:r>
@@ -9088,11 +9278,11 @@
       <w:pPr>
         <w:pStyle w:val="Heading3"/>
       </w:pPr>
-      <w:bookmarkStart w:id="45" w:name="_Toc343107544"/>
+      <w:bookmarkStart w:id="44" w:name="_Toc343107544"/>
       <w:r>
         <w:t>Renard Controller Testing</w:t>
       </w:r>
-      <w:bookmarkEnd w:id="45"/>
+      <w:bookmarkEnd w:id="44"/>
     </w:p>
     <w:p>
       <w:r>
@@ -9105,192 +9295,191 @@
       <w:pPr>
         <w:pStyle w:val="Heading3"/>
       </w:pPr>
-      <w:bookmarkStart w:id="46" w:name="_Toc343107545"/>
+      <w:bookmarkStart w:id="45" w:name="_Toc343107545"/>
+      <w:r>
+        <w:t>Christmas Light and Extension Cord Testing</w:t>
+      </w:r>
+      <w:bookmarkEnd w:id="45"/>
+    </w:p>
+    <w:p>
+      <w:r>
+        <w:t>The Christmas lights and the extension cords were each individually tested by plugging them in.</w:t>
+      </w:r>
+    </w:p>
+    <w:p>
+      <w:pPr>
+        <w:pStyle w:val="Heading1"/>
+      </w:pPr>
+      <w:bookmarkStart w:id="46" w:name="_Toc343107546"/>
+      <w:r>
+        <w:t>Development Environment</w:t>
+      </w:r>
+      <w:bookmarkEnd w:id="46"/>
+    </w:p>
+    <w:p>
+      <w:r>
+        <w:t>The basic purpose for this section is to give a developer all of the necessary information to setup their development environment to run, test, and/or develop.</w:t>
+      </w:r>
+    </w:p>
+    <w:p>
+      <w:pPr>
+        <w:pStyle w:val="Heading2"/>
+      </w:pPr>
+      <w:bookmarkStart w:id="47" w:name="_Toc343107547"/>
+      <w:r>
+        <w:t>Development IDE and Tools</w:t>
+      </w:r>
+      <w:bookmarkEnd w:id="47"/>
+    </w:p>
+    <w:p>
+      <w:r>
+        <w:t>Describe which IDE and provide links to installs and/or reference material.</w:t>
+      </w:r>
+    </w:p>
+    <w:p>
+      <w:pPr>
+        <w:pStyle w:val="Heading2"/>
+      </w:pPr>
+      <w:bookmarkStart w:id="48" w:name="_Toc343107548"/>
+      <w:r>
+        <w:t>Source Control</w:t>
+      </w:r>
+      <w:bookmarkEnd w:id="48"/>
+    </w:p>
+    <w:p>
+      <w:proofErr w:type="spellStart"/>
+      <w:r>
+        <w:t>Github</w:t>
+      </w:r>
+      <w:proofErr w:type="spellEnd"/>
+      <w:r>
+        <w:t xml:space="preserve"> is used for source control.</w:t>
+      </w:r>
+    </w:p>
+    <w:p>
+      <w:pPr>
+        <w:pStyle w:val="Heading2"/>
+      </w:pPr>
+      <w:bookmarkStart w:id="49" w:name="_Toc343107549"/>
+      <w:r>
+        <w:t>Dependencies</w:t>
+      </w:r>
+      <w:bookmarkEnd w:id="49"/>
+    </w:p>
+    <w:p>
+      <w:r>
+        <w:t>Describe all dependencies associated with developing the system.</w:t>
+      </w:r>
+    </w:p>
+    <w:p>
+      <w:pPr>
+        <w:pStyle w:val="Heading2"/>
+      </w:pPr>
+      <w:bookmarkStart w:id="50" w:name="_Toc343107550"/>
+      <w:r>
+        <w:t>Build Environment</w:t>
+      </w:r>
+      <w:bookmarkEnd w:id="50"/>
+    </w:p>
+    <w:p>
+      <w:r>
+        <w:t>How are the packages built?  Are there build scripts?</w:t>
+      </w:r>
+    </w:p>
+    <w:p>
+      <w:pPr>
+        <w:pStyle w:val="Heading2"/>
+      </w:pPr>
+      <w:bookmarkStart w:id="51" w:name="_Toc343107551"/>
+      <w:r>
+        <w:t>Development Machine Setup</w:t>
+      </w:r>
+      <w:bookmarkEnd w:id="51"/>
+    </w:p>
+    <w:p>
       <w:r>
         <w:lastRenderedPageBreak/>
-        <w:t>Christmas Light and Extension Cord Testing</w:t>
-      </w:r>
-      <w:bookmarkEnd w:id="46"/>
-    </w:p>
-    <w:p>
-      <w:r>
-        <w:t>The Christmas lights and the extension cords were each individually tested by plugging them in.</w:t>
+        <w:t xml:space="preserve">If warranted, provide a list of steps and details associated with </w:t>
+      </w:r>
+      <w:r>
+        <w:t>setting up a machine for use by a developer.</w:t>
       </w:r>
     </w:p>
     <w:p>
       <w:pPr>
         <w:pStyle w:val="Heading1"/>
       </w:pPr>
-      <w:bookmarkStart w:id="47" w:name="_Toc343107546"/>
-      <w:r>
-        <w:t>Development Environment</w:t>
-      </w:r>
-      <w:bookmarkEnd w:id="47"/>
-    </w:p>
-    <w:p>
-      <w:r>
-        <w:t>The basic purpose for this section is to give a developer all of the necessary information to setup their development environment to run, test, and/or develop.</w:t>
+      <w:bookmarkStart w:id="52" w:name="_Toc343107552"/>
+      <w:r>
+        <w:t>Release | Setup | Deployment</w:t>
+      </w:r>
+      <w:bookmarkEnd w:id="52"/>
+    </w:p>
+    <w:p>
+      <w:r>
+        <w:t>This section should contain any specific subsection regarding specifics in</w:t>
+      </w:r>
+      <w:r>
+        <w:t xml:space="preserve"> </w:t>
+      </w:r>
+      <w:r>
+        <w:t>releasing, setup, and/or deployment of the system.</w:t>
       </w:r>
     </w:p>
     <w:p>
       <w:pPr>
         <w:pStyle w:val="Heading2"/>
       </w:pPr>
-      <w:bookmarkStart w:id="48" w:name="_Toc343107547"/>
-      <w:r>
-        <w:t>Development IDE and Tools</w:t>
-      </w:r>
-      <w:bookmarkEnd w:id="48"/>
-    </w:p>
-    <w:p>
-      <w:r>
-        <w:t>Describe which IDE and provide links to installs and/or reference material.</w:t>
+      <w:bookmarkStart w:id="53" w:name="_Toc343107553"/>
+      <w:r>
+        <w:t>Deployment Information and Dependencies</w:t>
+      </w:r>
+      <w:bookmarkEnd w:id="53"/>
+    </w:p>
+    <w:p>
+      <w:r>
+        <w:t>Are there dependencies that are not embedded into the system install?</w:t>
       </w:r>
     </w:p>
     <w:p>
       <w:pPr>
         <w:pStyle w:val="Heading2"/>
       </w:pPr>
-      <w:bookmarkStart w:id="49" w:name="_Toc343107548"/>
-      <w:r>
-        <w:t>Source Control</w:t>
-      </w:r>
-      <w:bookmarkEnd w:id="49"/>
-    </w:p>
-    <w:p>
-      <w:proofErr w:type="spellStart"/>
-      <w:r>
-        <w:t>Github</w:t>
-      </w:r>
-      <w:proofErr w:type="spellEnd"/>
-      <w:r>
-        <w:t xml:space="preserve"> is used for source control.</w:t>
+      <w:bookmarkStart w:id="54" w:name="_Toc343107554"/>
+      <w:r>
+        <w:t>Setup Information</w:t>
+      </w:r>
+      <w:bookmarkEnd w:id="54"/>
+    </w:p>
+    <w:p>
+      <w:r>
+        <w:t>How is a setup/install built?</w:t>
       </w:r>
     </w:p>
     <w:p>
       <w:pPr>
         <w:pStyle w:val="Heading2"/>
       </w:pPr>
-      <w:bookmarkStart w:id="50" w:name="_Toc343107549"/>
-      <w:r>
-        <w:t>Dependencies</w:t>
-      </w:r>
-      <w:bookmarkEnd w:id="50"/>
-    </w:p>
-    <w:p>
-      <w:r>
-        <w:t>Describe all dependencies associated with developing the system.</w:t>
-      </w:r>
-    </w:p>
-    <w:p>
-      <w:pPr>
-        <w:pStyle w:val="Heading2"/>
-      </w:pPr>
-      <w:bookmarkStart w:id="51" w:name="_Toc343107550"/>
-      <w:r>
-        <w:t>Build Environment</w:t>
-      </w:r>
-      <w:bookmarkEnd w:id="51"/>
-    </w:p>
-    <w:p>
-      <w:r>
-        <w:t>How are the packages built?  Are there build scripts?</w:t>
-      </w:r>
-    </w:p>
-    <w:p>
-      <w:pPr>
-        <w:pStyle w:val="Heading2"/>
-      </w:pPr>
-      <w:bookmarkStart w:id="52" w:name="_Toc343107551"/>
-      <w:r>
-        <w:t>Development Machine Setup</w:t>
-      </w:r>
-      <w:bookmarkEnd w:id="52"/>
-    </w:p>
-    <w:p>
-      <w:r>
-        <w:t xml:space="preserve">If warranted, provide a list of steps and details associated with </w:t>
-      </w:r>
-      <w:r>
-        <w:t>setting up a machine for use by a developer.</w:t>
+      <w:bookmarkStart w:id="55" w:name="_Toc343107555"/>
+      <w:r>
+        <w:t>System Versioning Information</w:t>
+      </w:r>
+      <w:bookmarkEnd w:id="55"/>
+    </w:p>
+    <w:p>
+      <w:r>
+        <w:t>How is the system versioned?</w:t>
       </w:r>
     </w:p>
     <w:p>
       <w:pPr>
         <w:pStyle w:val="Heading1"/>
       </w:pPr>
-      <w:bookmarkStart w:id="53" w:name="_Toc343107552"/>
-      <w:r>
-        <w:t>Release | Setup | Deployment</w:t>
-      </w:r>
-      <w:bookmarkEnd w:id="53"/>
-    </w:p>
-    <w:p>
-      <w:r>
-        <w:t>This section should contain any specific subsection regarding specifics in</w:t>
-      </w:r>
-      <w:r>
-        <w:t xml:space="preserve"> </w:t>
-      </w:r>
-      <w:r>
-        <w:t>releasing, setup, and/or deployment of the system.</w:t>
-      </w:r>
-    </w:p>
-    <w:p>
-      <w:pPr>
-        <w:pStyle w:val="Heading2"/>
-      </w:pPr>
-      <w:bookmarkStart w:id="54" w:name="_Toc343107553"/>
-      <w:r>
-        <w:t>Deployment Information and Dependencies</w:t>
-      </w:r>
-      <w:bookmarkEnd w:id="54"/>
-    </w:p>
-    <w:p>
-      <w:r>
-        <w:t>Are there dependencies that are not embedded into the system install?</w:t>
-      </w:r>
-    </w:p>
-    <w:p>
-      <w:pPr>
-        <w:pStyle w:val="Heading2"/>
-      </w:pPr>
-      <w:bookmarkStart w:id="55" w:name="_Toc343107554"/>
-      <w:r>
-        <w:t>Setup Information</w:t>
-      </w:r>
-      <w:bookmarkEnd w:id="55"/>
-    </w:p>
-    <w:p>
-      <w:r>
-        <w:t>How is a setup/install built?</w:t>
-      </w:r>
-    </w:p>
-    <w:p>
-      <w:pPr>
-        <w:pStyle w:val="Heading2"/>
-      </w:pPr>
-      <w:bookmarkStart w:id="56" w:name="_Toc343107555"/>
-      <w:r>
-        <w:t>System Versioning Information</w:t>
+      <w:bookmarkStart w:id="56" w:name="_Toc343107556"/>
+      <w:r>
+        <w:t>End User Documentation</w:t>
       </w:r>
       <w:bookmarkEnd w:id="56"/>
-    </w:p>
-    <w:p>
-      <w:r>
-        <w:t>How is the system versioned?</w:t>
-      </w:r>
-    </w:p>
-    <w:p>
-      <w:pPr>
-        <w:pStyle w:val="Heading1"/>
-      </w:pPr>
-      <w:bookmarkStart w:id="57" w:name="_Toc343107556"/>
-      <w:r>
-        <w:lastRenderedPageBreak/>
-        <w:t>End User Documentation</w:t>
-      </w:r>
-      <w:bookmarkEnd w:id="57"/>
     </w:p>
     <w:p>
       <w:r>
@@ -9317,11 +9506,11 @@
         <w:lastRenderedPageBreak/>
         <w:t xml:space="preserve">  </w:t>
       </w:r>
-      <w:bookmarkStart w:id="58" w:name="_Toc343107557"/>
+      <w:bookmarkStart w:id="57" w:name="_Toc343107557"/>
       <w:r>
         <w:t>List of Figures</w:t>
       </w:r>
-      <w:bookmarkEnd w:id="58"/>
+      <w:bookmarkEnd w:id="57"/>
     </w:p>
     <w:p>
       <w:pPr>
@@ -9426,12 +9615,12 @@
       <w:pPr>
         <w:pStyle w:val="AppendixHeading1"/>
       </w:pPr>
-      <w:bookmarkStart w:id="59" w:name="_Toc343107558"/>
+      <w:bookmarkStart w:id="58" w:name="_Toc343107558"/>
       <w:r>
         <w:lastRenderedPageBreak/>
         <w:t>Supporting Information and Details</w:t>
       </w:r>
-      <w:bookmarkEnd w:id="59"/>
+      <w:bookmarkEnd w:id="58"/>
     </w:p>
     <w:p>
       <w:r>
@@ -9462,27 +9651,27 @@
       <w:pPr>
         <w:pStyle w:val="AppendixHeading1"/>
       </w:pPr>
-      <w:bookmarkStart w:id="60" w:name="_Toc343107559"/>
+      <w:bookmarkStart w:id="59" w:name="_Toc343107559"/>
       <w:r>
         <w:lastRenderedPageBreak/>
         <w:t>Progress | Sprint Reports</w:t>
       </w:r>
+      <w:bookmarkEnd w:id="59"/>
+    </w:p>
+    <w:p>
+      <w:r>
+        <w:t>This section will contain a complete list of all of the period progress and/or sprint reports which are deliverables for the phases and versions of the system.</w:t>
+      </w:r>
+    </w:p>
+    <w:p>
+      <w:pPr>
+        <w:pStyle w:val="AppendixHeading2"/>
+      </w:pPr>
+      <w:bookmarkStart w:id="60" w:name="_Toc343107560"/>
+      <w:r>
+        <w:t>Sprint 1 Progress Report</w:t>
+      </w:r>
       <w:bookmarkEnd w:id="60"/>
-    </w:p>
-    <w:p>
-      <w:r>
-        <w:t>This section will contain a complete list of all of the period progress and/or sprint reports which are deliverables for the phases and versions of the system.</w:t>
-      </w:r>
-    </w:p>
-    <w:p>
-      <w:pPr>
-        <w:pStyle w:val="AppendixHeading2"/>
-      </w:pPr>
-      <w:bookmarkStart w:id="61" w:name="_Toc343107560"/>
-      <w:r>
-        <w:t>Sprint 1 Progress Report</w:t>
-      </w:r>
-      <w:bookmarkEnd w:id="61"/>
     </w:p>
     <w:p>
       <w:pPr>
@@ -9731,7 +9920,7 @@
           <w:szCs w:val="28"/>
         </w:rPr>
       </w:pPr>
-      <w:bookmarkStart w:id="62" w:name="_Toc343107561"/>
+      <w:bookmarkStart w:id="61" w:name="_Toc343107561"/>
       <w:r>
         <w:rPr>
           <w:rFonts w:ascii="Arial" w:eastAsia="Times New Roman" w:hAnsi="Arial" w:cs="Times New Roman"/>
@@ -9743,7 +9932,7 @@
         </w:rPr>
         <w:t>Sponsor Description:</w:t>
       </w:r>
-      <w:bookmarkEnd w:id="62"/>
+      <w:bookmarkEnd w:id="61"/>
     </w:p>
     <w:p>
       <w:pPr>
@@ -9793,7 +9982,7 @@
         </w:rPr>
         <w:t xml:space="preserve"> </w:t>
       </w:r>
-      <w:bookmarkStart w:id="63" w:name="_Toc343107562"/>
+      <w:bookmarkStart w:id="62" w:name="_Toc343107562"/>
       <w:r>
         <w:rPr>
           <w:rFonts w:ascii="Arial" w:eastAsia="Times New Roman" w:hAnsi="Arial" w:cs="Times New Roman"/>
@@ -9805,7 +9994,7 @@
         </w:rPr>
         <w:t>Sponsor’s Problem/Goal:</w:t>
       </w:r>
-      <w:bookmarkEnd w:id="63"/>
+      <w:bookmarkEnd w:id="62"/>
     </w:p>
     <w:p>
       <w:pPr>
@@ -9844,7 +10033,7 @@
           <w:szCs w:val="27"/>
         </w:rPr>
       </w:pPr>
-      <w:bookmarkStart w:id="64" w:name="_Toc343107563"/>
+      <w:bookmarkStart w:id="63" w:name="_Toc343107563"/>
       <w:r>
         <w:rPr>
           <w:rFonts w:ascii="Arial" w:eastAsia="Times New Roman" w:hAnsi="Arial" w:cs="Times New Roman"/>
@@ -9856,7 +10045,7 @@
         </w:rPr>
         <w:t>Customer Needs:</w:t>
       </w:r>
-      <w:bookmarkEnd w:id="64"/>
+      <w:bookmarkEnd w:id="63"/>
     </w:p>
     <w:p>
       <w:pPr>
@@ -9970,7 +10159,7 @@
           <w:szCs w:val="28"/>
         </w:rPr>
       </w:pPr>
-      <w:bookmarkStart w:id="65" w:name="_Toc343107564"/>
+      <w:bookmarkStart w:id="64" w:name="_Toc343107564"/>
       <w:r>
         <w:rPr>
           <w:rFonts w:ascii="Arial" w:eastAsia="Times New Roman" w:hAnsi="Arial" w:cs="Times New Roman"/>
@@ -9982,7 +10171,7 @@
         </w:rPr>
         <w:t>Project Environment</w:t>
       </w:r>
-      <w:bookmarkEnd w:id="65"/>
+      <w:bookmarkEnd w:id="64"/>
     </w:p>
     <w:p>
       <w:pPr>
@@ -10009,7 +10198,7 @@
           <w:szCs w:val="26"/>
         </w:rPr>
       </w:pPr>
-      <w:bookmarkStart w:id="66" w:name="_Toc343107565"/>
+      <w:bookmarkStart w:id="65" w:name="_Toc343107565"/>
       <w:r>
         <w:rPr>
           <w:rFonts w:ascii="Arial" w:eastAsia="Times New Roman" w:hAnsi="Arial" w:cs="Times New Roman"/>
@@ -10021,7 +10210,7 @@
         </w:rPr>
         <w:t>Project Boundaries</w:t>
       </w:r>
-      <w:bookmarkEnd w:id="66"/>
+      <w:bookmarkEnd w:id="65"/>
     </w:p>
     <w:p>
       <w:pPr>
@@ -10204,7 +10393,7 @@
           <w:szCs w:val="26"/>
         </w:rPr>
       </w:pPr>
-      <w:bookmarkStart w:id="67" w:name="_Toc343107566"/>
+      <w:bookmarkStart w:id="66" w:name="_Toc343107566"/>
       <w:r>
         <w:rPr>
           <w:rFonts w:ascii="Arial" w:eastAsia="Times New Roman" w:hAnsi="Arial" w:cs="Times New Roman"/>
@@ -10216,7 +10405,7 @@
         </w:rPr>
         <w:t>Project Context</w:t>
       </w:r>
-      <w:bookmarkEnd w:id="67"/>
+      <w:bookmarkEnd w:id="66"/>
     </w:p>
     <w:p>
       <w:pPr>
@@ -10232,7 +10421,7 @@
           <w:color w:val="4F81BD"/>
         </w:rPr>
       </w:pPr>
-      <w:bookmarkStart w:id="68" w:name="_Toc343107567"/>
+      <w:bookmarkStart w:id="67" w:name="_Toc343107567"/>
       <w:r>
         <w:rPr>
           <w:rFonts w:ascii="Arial" w:eastAsia="Times New Roman" w:hAnsi="Arial" w:cs="Times New Roman"/>
@@ -10242,7 +10431,7 @@
         </w:rPr>
         <w:t>Technical Environment</w:t>
       </w:r>
-      <w:bookmarkEnd w:id="68"/>
+      <w:bookmarkEnd w:id="67"/>
     </w:p>
     <w:p>
       <w:pPr>
@@ -10425,7 +10614,7 @@
           <w:color w:val="4F81BD"/>
         </w:rPr>
       </w:pPr>
-      <w:bookmarkStart w:id="69" w:name="_Toc343107568"/>
+      <w:bookmarkStart w:id="68" w:name="_Toc343107568"/>
       <w:r>
         <w:rPr>
           <w:rFonts w:ascii="Arial" w:eastAsia="Times New Roman" w:hAnsi="Arial" w:cs="Times New Roman"/>
@@ -10436,7 +10625,7 @@
         <w:lastRenderedPageBreak/>
         <w:t>Current Systems Overview</w:t>
       </w:r>
-      <w:bookmarkEnd w:id="69"/>
+      <w:bookmarkEnd w:id="68"/>
     </w:p>
     <w:p>
       <w:pPr>
@@ -10452,10 +10641,10 @@
           <w:rFonts w:ascii="Times New Roman" w:eastAsia="Times New Roman" w:hAnsi="Times New Roman" w:cs="Times New Roman"/>
         </w:rPr>
         <w:object w:dxaOrig="9444" w:dyaOrig="10915">
-          <v:shape id="_x0000_i1026" type="#_x0000_t75" style="width:467.65pt;height:541.05pt" o:ole="">
-            <v:imagedata r:id="rId13" o:title=""/>
+          <v:shape id="_x0000_i1026" type="#_x0000_t75" style="width:467.25pt;height:540.75pt" o:ole="">
+            <v:imagedata r:id="rId14" o:title=""/>
           </v:shape>
-          <o:OLEObject Type="Embed" ProgID="Visio.Drawing.11" ShapeID="_x0000_i1026" DrawAspect="Content" ObjectID="_1416849377" r:id="rId14"/>
+          <o:OLEObject Type="Embed" ProgID="Visio.Drawing.11" ShapeID="_x0000_i1026" DrawAspect="Content" ObjectID="_1427966316" r:id="rId15"/>
         </w:object>
       </w:r>
     </w:p>
@@ -10568,7 +10757,7 @@
           <w:szCs w:val="28"/>
         </w:rPr>
       </w:pPr>
-      <w:bookmarkStart w:id="70" w:name="_Toc343107569"/>
+      <w:bookmarkStart w:id="69" w:name="_Toc343107569"/>
       <w:r>
         <w:rPr>
           <w:rFonts w:ascii="Arial" w:eastAsia="Times New Roman" w:hAnsi="Arial" w:cs="Times New Roman"/>
@@ -10580,7 +10769,7 @@
         </w:rPr>
         <w:t>Product Deliverables</w:t>
       </w:r>
-      <w:bookmarkEnd w:id="70"/>
+      <w:bookmarkEnd w:id="69"/>
     </w:p>
     <w:p>
       <w:pPr>
@@ -10613,7 +10802,7 @@
           <w:szCs w:val="26"/>
         </w:rPr>
       </w:pPr>
-      <w:bookmarkStart w:id="71" w:name="_Toc343107570"/>
+      <w:bookmarkStart w:id="70" w:name="_Toc343107570"/>
       <w:r>
         <w:rPr>
           <w:rFonts w:ascii="Arial" w:eastAsia="Times New Roman" w:hAnsi="Arial" w:cs="Times New Roman"/>
@@ -10626,7 +10815,7 @@
         <w:lastRenderedPageBreak/>
         <w:t>Future Product Deliverables</w:t>
       </w:r>
-      <w:bookmarkEnd w:id="71"/>
+      <w:bookmarkEnd w:id="70"/>
     </w:p>
     <w:p>
       <w:pPr>
@@ -10739,7 +10928,7 @@
           <w:szCs w:val="28"/>
         </w:rPr>
       </w:pPr>
-      <w:bookmarkStart w:id="72" w:name="_Toc343107571"/>
+      <w:bookmarkStart w:id="71" w:name="_Toc343107571"/>
       <w:r>
         <w:rPr>
           <w:rFonts w:ascii="Arial" w:eastAsia="Times New Roman" w:hAnsi="Arial" w:cs="Times New Roman"/>
@@ -10751,7 +10940,7 @@
         </w:rPr>
         <w:t>Backlog</w:t>
       </w:r>
-      <w:bookmarkEnd w:id="72"/>
+      <w:bookmarkEnd w:id="71"/>
     </w:p>
     <w:p>
       <w:pPr>
@@ -10769,7 +10958,7 @@
           <w:szCs w:val="26"/>
         </w:rPr>
       </w:pPr>
-      <w:bookmarkStart w:id="73" w:name="_Toc343107572"/>
+      <w:bookmarkStart w:id="72" w:name="_Toc343107572"/>
       <w:r>
         <w:rPr>
           <w:rFonts w:ascii="Arial" w:eastAsia="Times New Roman" w:hAnsi="Arial" w:cs="Times New Roman"/>
@@ -10781,7 +10970,7 @@
         </w:rPr>
         <w:t>Completed</w:t>
       </w:r>
-      <w:bookmarkEnd w:id="73"/>
+      <w:bookmarkEnd w:id="72"/>
     </w:p>
     <w:p>
       <w:pPr>
@@ -10832,7 +11021,21 @@
         <w:rPr>
           <w:rFonts w:ascii="Times New Roman" w:eastAsia="Times New Roman" w:hAnsi="Times New Roman" w:cs="Times New Roman"/>
         </w:rPr>
-        <w:t xml:space="preserve"> kit, SSR heat sinks, and Renard microcontroller </w:t>
+        <w:t xml:space="preserve"> kit, SSR heat sinks, and </w:t>
+      </w:r>
+      <w:proofErr w:type="spellStart"/>
+      <w:r>
+        <w:rPr>
+          <w:rFonts w:ascii="Times New Roman" w:eastAsia="Times New Roman" w:hAnsi="Times New Roman" w:cs="Times New Roman"/>
+        </w:rPr>
+        <w:t>Renard</w:t>
+      </w:r>
+      <w:proofErr w:type="spellEnd"/>
+      <w:r>
+        <w:rPr>
+          <w:rFonts w:ascii="Times New Roman" w:eastAsia="Times New Roman" w:hAnsi="Times New Roman" w:cs="Times New Roman"/>
+        </w:rPr>
+        <w:t xml:space="preserve"> microcontroller </w:t>
       </w:r>
       <w:proofErr w:type="spellStart"/>
       <w:r>
@@ -10917,7 +11120,7 @@
           <w:szCs w:val="26"/>
         </w:rPr>
       </w:pPr>
-      <w:bookmarkStart w:id="74" w:name="_Toc343107573"/>
+      <w:bookmarkStart w:id="73" w:name="_Toc343107573"/>
       <w:r>
         <w:rPr>
           <w:rFonts w:ascii="Arial" w:eastAsia="Times New Roman" w:hAnsi="Arial" w:cs="Times New Roman"/>
@@ -10929,7 +11132,7 @@
         </w:rPr>
         <w:t>Remaining</w:t>
       </w:r>
-      <w:bookmarkEnd w:id="74"/>
+      <w:bookmarkEnd w:id="73"/>
     </w:p>
     <w:p>
       <w:pPr>
@@ -11099,7 +11302,7 @@
           <w:szCs w:val="28"/>
         </w:rPr>
       </w:pPr>
-      <w:bookmarkStart w:id="75" w:name="_Toc343107574"/>
+      <w:bookmarkStart w:id="74" w:name="_Toc343107574"/>
       <w:r>
         <w:rPr>
           <w:rFonts w:ascii="Arial" w:eastAsia="Times New Roman" w:hAnsi="Arial" w:cs="Times New Roman"/>
@@ -11111,7 +11314,7 @@
         </w:rPr>
         <w:t>Potential Issues</w:t>
       </w:r>
-      <w:bookmarkEnd w:id="75"/>
+      <w:bookmarkEnd w:id="74"/>
     </w:p>
     <w:p>
       <w:pPr>
@@ -11212,11 +11415,11 @@
       <w:pPr>
         <w:pStyle w:val="AppendixHeading2"/>
       </w:pPr>
-      <w:bookmarkStart w:id="76" w:name="_Toc343107575"/>
+      <w:bookmarkStart w:id="75" w:name="_Toc343107575"/>
       <w:r>
         <w:t>Sprint 2 Progress Report</w:t>
       </w:r>
-      <w:bookmarkEnd w:id="76"/>
+      <w:bookmarkEnd w:id="75"/>
     </w:p>
     <w:p>
       <w:pPr>
@@ -11481,7 +11684,7 @@
           <w:szCs w:val="28"/>
         </w:rPr>
       </w:pPr>
-      <w:bookmarkStart w:id="77" w:name="_Toc343107576"/>
+      <w:bookmarkStart w:id="76" w:name="_Toc343107576"/>
       <w:r>
         <w:rPr>
           <w:rFonts w:ascii="Cambria" w:eastAsia="Times New Roman" w:hAnsi="Cambria" w:cs="Times New Roman"/>
@@ -11494,7 +11697,7 @@
         <w:lastRenderedPageBreak/>
         <w:t>Backlog</w:t>
       </w:r>
-      <w:bookmarkEnd w:id="77"/>
+      <w:bookmarkEnd w:id="76"/>
     </w:p>
     <w:p>
       <w:pPr>
@@ -11512,7 +11715,7 @@
           <w:szCs w:val="26"/>
         </w:rPr>
       </w:pPr>
-      <w:bookmarkStart w:id="78" w:name="_Toc343107577"/>
+      <w:bookmarkStart w:id="77" w:name="_Toc343107577"/>
       <w:r>
         <w:rPr>
           <w:rFonts w:ascii="Cambria" w:eastAsia="Times New Roman" w:hAnsi="Cambria" w:cs="Times New Roman"/>
@@ -11524,7 +11727,7 @@
         </w:rPr>
         <w:t>Completed</w:t>
       </w:r>
-      <w:bookmarkEnd w:id="78"/>
+      <w:bookmarkEnd w:id="77"/>
     </w:p>
     <w:p>
       <w:pPr>
@@ -11575,7 +11778,21 @@
         <w:rPr>
           <w:rFonts w:ascii="Calibri" w:eastAsia="Times New Roman" w:hAnsi="Calibri" w:cs="Times New Roman"/>
         </w:rPr>
-        <w:t xml:space="preserve"> kit, SSR heat sinks, and Renard microcontroller </w:t>
+        <w:t xml:space="preserve"> kit, SSR heat sinks, and </w:t>
+      </w:r>
+      <w:proofErr w:type="spellStart"/>
+      <w:r>
+        <w:rPr>
+          <w:rFonts w:ascii="Calibri" w:eastAsia="Times New Roman" w:hAnsi="Calibri" w:cs="Times New Roman"/>
+        </w:rPr>
+        <w:t>Renard</w:t>
+      </w:r>
+      <w:proofErr w:type="spellEnd"/>
+      <w:r>
+        <w:rPr>
+          <w:rFonts w:ascii="Calibri" w:eastAsia="Times New Roman" w:hAnsi="Calibri" w:cs="Times New Roman"/>
+        </w:rPr>
+        <w:t xml:space="preserve"> microcontroller </w:t>
       </w:r>
       <w:proofErr w:type="spellStart"/>
       <w:r>
@@ -11774,7 +11991,7 @@
           <w:szCs w:val="26"/>
         </w:rPr>
       </w:pPr>
-      <w:bookmarkStart w:id="79" w:name="_Toc343107578"/>
+      <w:bookmarkStart w:id="78" w:name="_Toc343107578"/>
       <w:r>
         <w:rPr>
           <w:rFonts w:ascii="Cambria" w:eastAsia="Times New Roman" w:hAnsi="Cambria" w:cs="Times New Roman"/>
@@ -11786,7 +12003,7 @@
         </w:rPr>
         <w:t>Remaining</w:t>
       </w:r>
-      <w:bookmarkEnd w:id="79"/>
+      <w:bookmarkEnd w:id="78"/>
     </w:p>
     <w:p>
       <w:pPr>
@@ -11880,7 +12097,7 @@
           <w:szCs w:val="28"/>
         </w:rPr>
       </w:pPr>
-      <w:bookmarkStart w:id="80" w:name="_Toc343107579"/>
+      <w:bookmarkStart w:id="79" w:name="_Toc343107579"/>
       <w:proofErr w:type="spellStart"/>
       <w:proofErr w:type="gramStart"/>
       <w:r>
@@ -11907,7 +12124,7 @@
         </w:rPr>
         <w:t xml:space="preserve"> Application progress:</w:t>
       </w:r>
-      <w:bookmarkEnd w:id="80"/>
+      <w:bookmarkEnd w:id="79"/>
     </w:p>
     <w:p>
       <w:pPr>
@@ -12021,7 +12238,7 @@
           <w:szCs w:val="28"/>
         </w:rPr>
       </w:pPr>
-      <w:bookmarkStart w:id="81" w:name="_Toc343107580"/>
+      <w:bookmarkStart w:id="80" w:name="_Toc343107580"/>
       <w:r>
         <w:rPr>
           <w:rFonts w:ascii="Cambria" w:eastAsia="Times New Roman" w:hAnsi="Cambria" w:cs="Times New Roman"/>
@@ -12033,7 +12250,7 @@
         </w:rPr>
         <w:t>App Prototype:</w:t>
       </w:r>
-      <w:bookmarkEnd w:id="81"/>
+      <w:bookmarkEnd w:id="80"/>
     </w:p>
     <w:p>
       <w:pPr>
@@ -12122,7 +12339,7 @@
                     </pic:cNvPicPr>
                   </pic:nvPicPr>
                   <pic:blipFill>
-                    <a:blip r:embed="rId15"/>
+                    <a:blip r:embed="rId16"/>
                     <a:srcRect/>
                     <a:stretch>
                       <a:fillRect/>
@@ -12173,7 +12390,7 @@
                     </pic:cNvPicPr>
                   </pic:nvPicPr>
                   <pic:blipFill>
-                    <a:blip r:embed="rId16"/>
+                    <a:blip r:embed="rId17"/>
                     <a:srcRect/>
                     <a:stretch>
                       <a:fillRect/>
@@ -12295,7 +12512,7 @@
                     </pic:cNvPicPr>
                   </pic:nvPicPr>
                   <pic:blipFill>
-                    <a:blip r:embed="rId17"/>
+                    <a:blip r:embed="rId18"/>
                     <a:srcRect/>
                     <a:stretch>
                       <a:fillRect/>
@@ -12346,7 +12563,7 @@
                     </pic:cNvPicPr>
                   </pic:nvPicPr>
                   <pic:blipFill>
-                    <a:blip r:embed="rId18"/>
+                    <a:blip r:embed="rId19"/>
                     <a:srcRect/>
                     <a:stretch>
                       <a:fillRect/>
@@ -12397,7 +12614,7 @@
                     </pic:cNvPicPr>
                   </pic:nvPicPr>
                   <pic:blipFill>
-                    <a:blip r:embed="rId19"/>
+                    <a:blip r:embed="rId20"/>
                     <a:srcRect/>
                     <a:stretch>
                       <a:fillRect/>
@@ -12489,7 +12706,7 @@
           <w:szCs w:val="28"/>
         </w:rPr>
       </w:pPr>
-      <w:bookmarkStart w:id="82" w:name="_Toc343107581"/>
+      <w:bookmarkStart w:id="81" w:name="_Toc343107581"/>
       <w:r>
         <w:rPr>
           <w:rFonts w:ascii="Cambria" w:eastAsia="Times New Roman" w:hAnsi="Cambria" w:cs="Times New Roman"/>
@@ -12502,7 +12719,7 @@
         <w:lastRenderedPageBreak/>
         <w:t>Christmas Light Controller Progress</w:t>
       </w:r>
-      <w:bookmarkEnd w:id="82"/>
+      <w:bookmarkEnd w:id="81"/>
       <w:r>
         <w:rPr>
           <w:rFonts w:ascii="Cambria" w:eastAsia="Times New Roman" w:hAnsi="Cambria" w:cs="Times New Roman"/>
@@ -12608,7 +12825,7 @@
           <w:szCs w:val="26"/>
         </w:rPr>
       </w:pPr>
-      <w:bookmarkStart w:id="83" w:name="_Toc343107582"/>
+      <w:bookmarkStart w:id="82" w:name="_Toc343107582"/>
       <w:r>
         <w:rPr>
           <w:rFonts w:ascii="Cambria" w:eastAsia="Times New Roman" w:hAnsi="Cambria" w:cs="Times New Roman"/>
@@ -12620,7 +12837,7 @@
         </w:rPr>
         <w:t>Display Case</w:t>
       </w:r>
-      <w:bookmarkEnd w:id="83"/>
+      <w:bookmarkEnd w:id="82"/>
     </w:p>
     <w:p>
       <w:pPr>
@@ -12671,7 +12888,21 @@
         <w:rPr>
           <w:rFonts w:ascii="Calibri" w:eastAsia="Times New Roman" w:hAnsi="Calibri" w:cs="Times New Roman"/>
         </w:rPr>
-        <w:t xml:space="preserve">Safety features – Renard 64XC and </w:t>
+        <w:t xml:space="preserve">Safety features – </w:t>
+      </w:r>
+      <w:proofErr w:type="spellStart"/>
+      <w:r>
+        <w:rPr>
+          <w:rFonts w:ascii="Calibri" w:eastAsia="Times New Roman" w:hAnsi="Calibri" w:cs="Times New Roman"/>
+        </w:rPr>
+        <w:t>Renard</w:t>
+      </w:r>
+      <w:proofErr w:type="spellEnd"/>
+      <w:r>
+        <w:rPr>
+          <w:rFonts w:ascii="Calibri" w:eastAsia="Times New Roman" w:hAnsi="Calibri" w:cs="Times New Roman"/>
+        </w:rPr>
+        <w:t xml:space="preserve"> 64XC and </w:t>
       </w:r>
       <w:proofErr w:type="spellStart"/>
       <w:r>
@@ -12770,11 +13001,11 @@
       <w:pPr>
         <w:pStyle w:val="AppendixHeading2"/>
       </w:pPr>
-      <w:bookmarkStart w:id="84" w:name="_Toc343107583"/>
+      <w:bookmarkStart w:id="83" w:name="_Toc343107583"/>
       <w:r>
         <w:t>Sprint 3 Progress Report</w:t>
       </w:r>
-      <w:bookmarkEnd w:id="84"/>
+      <w:bookmarkEnd w:id="83"/>
     </w:p>
     <w:p/>
     <w:p>
@@ -13040,7 +13271,7 @@
           <w:szCs w:val="28"/>
         </w:rPr>
       </w:pPr>
-      <w:bookmarkStart w:id="85" w:name="_Toc343107584"/>
+      <w:bookmarkStart w:id="84" w:name="_Toc343107584"/>
       <w:r>
         <w:rPr>
           <w:rFonts w:ascii="Cambria" w:eastAsia="Times New Roman" w:hAnsi="Cambria" w:cs="Times New Roman"/>
@@ -13052,7 +13283,7 @@
         </w:rPr>
         <w:t>Backlog</w:t>
       </w:r>
-      <w:bookmarkEnd w:id="85"/>
+      <w:bookmarkEnd w:id="84"/>
     </w:p>
     <w:p>
       <w:pPr>
@@ -13070,7 +13301,7 @@
           <w:szCs w:val="26"/>
         </w:rPr>
       </w:pPr>
-      <w:bookmarkStart w:id="86" w:name="_Toc343107585"/>
+      <w:bookmarkStart w:id="85" w:name="_Toc343107585"/>
       <w:r>
         <w:rPr>
           <w:rFonts w:ascii="Cambria" w:eastAsia="Times New Roman" w:hAnsi="Cambria" w:cs="Times New Roman"/>
@@ -13082,7 +13313,7 @@
         </w:rPr>
         <w:t>Completed</w:t>
       </w:r>
-      <w:bookmarkEnd w:id="86"/>
+      <w:bookmarkEnd w:id="85"/>
     </w:p>
     <w:p>
       <w:pPr>
@@ -13176,7 +13407,7 @@
           <w:szCs w:val="26"/>
         </w:rPr>
       </w:pPr>
-      <w:bookmarkStart w:id="87" w:name="_Toc343107586"/>
+      <w:bookmarkStart w:id="86" w:name="_Toc343107586"/>
       <w:r>
         <w:rPr>
           <w:rFonts w:ascii="Cambria" w:eastAsia="Times New Roman" w:hAnsi="Cambria" w:cs="Times New Roman"/>
@@ -13189,7 +13420,7 @@
         <w:lastRenderedPageBreak/>
         <w:t>Remaining</w:t>
       </w:r>
-      <w:bookmarkEnd w:id="87"/>
+      <w:bookmarkEnd w:id="86"/>
     </w:p>
     <w:p>
       <w:pPr>
@@ -13254,7 +13485,7 @@
           <w:szCs w:val="28"/>
         </w:rPr>
       </w:pPr>
-      <w:bookmarkStart w:id="88" w:name="_Toc343107587"/>
+      <w:bookmarkStart w:id="87" w:name="_Toc343107587"/>
       <w:r>
         <w:rPr>
           <w:rFonts w:ascii="Cambria" w:eastAsia="Times New Roman" w:hAnsi="Cambria" w:cs="Times New Roman"/>
@@ -13266,7 +13497,7 @@
         </w:rPr>
         <w:t>Christmas Light Controller Progress</w:t>
       </w:r>
-      <w:bookmarkEnd w:id="88"/>
+      <w:bookmarkEnd w:id="87"/>
       <w:r>
         <w:rPr>
           <w:rFonts w:ascii="Cambria" w:eastAsia="Times New Roman" w:hAnsi="Cambria" w:cs="Times New Roman"/>
@@ -13358,7 +13589,7 @@
           <w:szCs w:val="26"/>
         </w:rPr>
       </w:pPr>
-      <w:bookmarkStart w:id="89" w:name="_Toc343107588"/>
+      <w:bookmarkStart w:id="88" w:name="_Toc343107588"/>
       <w:r>
         <w:rPr>
           <w:rFonts w:ascii="Cambria" w:eastAsia="Times New Roman" w:hAnsi="Cambria" w:cs="Times New Roman"/>
@@ -13370,7 +13601,7 @@
         </w:rPr>
         <w:t>Display Case</w:t>
       </w:r>
-      <w:bookmarkEnd w:id="89"/>
+      <w:bookmarkEnd w:id="88"/>
     </w:p>
     <w:p>
       <w:pPr>
@@ -13419,7 +13650,7 @@
           <w:color w:val="4F81BD"/>
         </w:rPr>
       </w:pPr>
-      <w:bookmarkStart w:id="90" w:name="_Toc343107589"/>
+      <w:bookmarkStart w:id="89" w:name="_Toc343107589"/>
       <w:r>
         <w:rPr>
           <w:rFonts w:ascii="Cambria" w:eastAsia="Times New Roman" w:hAnsi="Cambria" w:cs="Times New Roman"/>
@@ -13429,7 +13660,7 @@
         </w:rPr>
         <w:t>Before</w:t>
       </w:r>
-      <w:bookmarkEnd w:id="90"/>
+      <w:bookmarkEnd w:id="89"/>
     </w:p>
     <w:p>
       <w:pPr>
@@ -13471,7 +13702,7 @@
                     </pic:cNvPicPr>
                   </pic:nvPicPr>
                   <pic:blipFill>
-                    <a:blip r:embed="rId20">
+                    <a:blip r:embed="rId21">
                       <a:extLst>
                         <a:ext uri="{28A0092B-C50C-407E-A947-70E740481C1C}">
                           <a14:useLocalDpi xmlns:a14="http://schemas.microsoft.com/office/drawing/2010/main" val="0"/>
@@ -13514,7 +13745,7 @@
           <w:color w:val="4F81BD"/>
         </w:rPr>
       </w:pPr>
-      <w:bookmarkStart w:id="91" w:name="_Toc343107590"/>
+      <w:bookmarkStart w:id="90" w:name="_Toc343107590"/>
       <w:r>
         <w:rPr>
           <w:rFonts w:ascii="Cambria" w:eastAsia="Times New Roman" w:hAnsi="Cambria" w:cs="Times New Roman"/>
@@ -13525,7 +13756,7 @@
         <w:lastRenderedPageBreak/>
         <w:t>After</w:t>
       </w:r>
-      <w:bookmarkEnd w:id="91"/>
+      <w:bookmarkEnd w:id="90"/>
     </w:p>
     <w:p>
       <w:pPr>
@@ -13542,7 +13773,7 @@
           <w:color w:val="4F81BD"/>
         </w:rPr>
       </w:pPr>
-      <w:bookmarkStart w:id="92" w:name="_Toc343107591"/>
+      <w:bookmarkStart w:id="91" w:name="_Toc343107591"/>
       <w:r>
         <w:rPr>
           <w:rFonts w:ascii="Cambria" w:eastAsia="Times New Roman" w:hAnsi="Cambria" w:cs="Times New Roman"/>
@@ -13653,7 +13884,7 @@
           </wp:inline>
         </w:drawing>
       </w:r>
-      <w:bookmarkEnd w:id="92"/>
+      <w:bookmarkEnd w:id="91"/>
     </w:p>
     <w:p>
       <w:pPr>
@@ -13691,60 +13922,6 @@
                 <pic:pic xmlns:pic="http://schemas.openxmlformats.org/drawingml/2006/picture">
                   <pic:nvPicPr>
                     <pic:cNvPr id="0" name="PrototypeBoxSideView.JPG"/>
-                    <pic:cNvPicPr/>
-                  </pic:nvPicPr>
-                  <pic:blipFill>
-                    <a:blip r:embed="rId21" cstate="print">
-                      <a:extLst>
-                        <a:ext uri="{28A0092B-C50C-407E-A947-70E740481C1C}">
-                          <a14:useLocalDpi xmlns:a14="http://schemas.microsoft.com/office/drawing/2010/main" val="0"/>
-                        </a:ext>
-                      </a:extLst>
-                    </a:blip>
-                    <a:stretch>
-                      <a:fillRect/>
-                    </a:stretch>
-                  </pic:blipFill>
-                  <pic:spPr>
-                    <a:xfrm>
-                      <a:off x="0" y="0"/>
-                      <a:ext cx="2438400" cy="1828800"/>
-                    </a:xfrm>
-                    <a:prstGeom prst="rect">
-                      <a:avLst/>
-                    </a:prstGeom>
-                  </pic:spPr>
-                </pic:pic>
-              </a:graphicData>
-            </a:graphic>
-          </wp:inline>
-        </w:drawing>
-      </w:r>
-      <w:r>
-        <w:rPr>
-          <w:rFonts w:ascii="Calibri" w:eastAsia="Calibri" w:hAnsi="Calibri" w:cs="Times New Roman"/>
-          <w:noProof/>
-        </w:rPr>
-        <w:t xml:space="preserve">   </w:t>
-      </w:r>
-      <w:r>
-        <w:rPr>
-          <w:rFonts w:ascii="Calibri" w:eastAsia="Calibri" w:hAnsi="Calibri" w:cs="Times New Roman"/>
-          <w:noProof/>
-        </w:rPr>
-        <w:drawing>
-          <wp:inline distT="0" distB="0" distL="0" distR="0" wp14:anchorId="68EC30EF" wp14:editId="481E25D4">
-            <wp:extent cx="2438400" cy="1828800"/>
-            <wp:effectExtent l="0" t="0" r="0" b="0"/>
-            <wp:docPr id="16" name="Picture 16"/>
-            <wp:cNvGraphicFramePr>
-              <a:graphicFrameLocks xmlns:a="http://schemas.openxmlformats.org/drawingml/2006/main" noChangeAspect="1"/>
-            </wp:cNvGraphicFramePr>
-            <a:graphic xmlns:a="http://schemas.openxmlformats.org/drawingml/2006/main">
-              <a:graphicData uri="http://schemas.openxmlformats.org/drawingml/2006/picture">
-                <pic:pic xmlns:pic="http://schemas.openxmlformats.org/drawingml/2006/picture">
-                  <pic:nvPicPr>
-                    <pic:cNvPr id="0" name="PrototypeWorkingBox.JPG"/>
                     <pic:cNvPicPr/>
                   </pic:nvPicPr>
                   <pic:blipFill>
@@ -13774,6 +13951,60 @@
           </wp:inline>
         </w:drawing>
       </w:r>
+      <w:r>
+        <w:rPr>
+          <w:rFonts w:ascii="Calibri" w:eastAsia="Calibri" w:hAnsi="Calibri" w:cs="Times New Roman"/>
+          <w:noProof/>
+        </w:rPr>
+        <w:t xml:space="preserve">   </w:t>
+      </w:r>
+      <w:r>
+        <w:rPr>
+          <w:rFonts w:ascii="Calibri" w:eastAsia="Calibri" w:hAnsi="Calibri" w:cs="Times New Roman"/>
+          <w:noProof/>
+        </w:rPr>
+        <w:drawing>
+          <wp:inline distT="0" distB="0" distL="0" distR="0" wp14:anchorId="68EC30EF" wp14:editId="481E25D4">
+            <wp:extent cx="2438400" cy="1828800"/>
+            <wp:effectExtent l="0" t="0" r="0" b="0"/>
+            <wp:docPr id="16" name="Picture 16"/>
+            <wp:cNvGraphicFramePr>
+              <a:graphicFrameLocks xmlns:a="http://schemas.openxmlformats.org/drawingml/2006/main" noChangeAspect="1"/>
+            </wp:cNvGraphicFramePr>
+            <a:graphic xmlns:a="http://schemas.openxmlformats.org/drawingml/2006/main">
+              <a:graphicData uri="http://schemas.openxmlformats.org/drawingml/2006/picture">
+                <pic:pic xmlns:pic="http://schemas.openxmlformats.org/drawingml/2006/picture">
+                  <pic:nvPicPr>
+                    <pic:cNvPr id="0" name="PrototypeWorkingBox.JPG"/>
+                    <pic:cNvPicPr/>
+                  </pic:nvPicPr>
+                  <pic:blipFill>
+                    <a:blip r:embed="rId23" cstate="print">
+                      <a:extLst>
+                        <a:ext uri="{28A0092B-C50C-407E-A947-70E740481C1C}">
+                          <a14:useLocalDpi xmlns:a14="http://schemas.microsoft.com/office/drawing/2010/main" val="0"/>
+                        </a:ext>
+                      </a:extLst>
+                    </a:blip>
+                    <a:stretch>
+                      <a:fillRect/>
+                    </a:stretch>
+                  </pic:blipFill>
+                  <pic:spPr>
+                    <a:xfrm>
+                      <a:off x="0" y="0"/>
+                      <a:ext cx="2438400" cy="1828800"/>
+                    </a:xfrm>
+                    <a:prstGeom prst="rect">
+                      <a:avLst/>
+                    </a:prstGeom>
+                  </pic:spPr>
+                </pic:pic>
+              </a:graphicData>
+            </a:graphic>
+          </wp:inline>
+        </w:drawing>
+      </w:r>
     </w:p>
     <w:p>
       <w:pPr>
@@ -13809,7 +14040,7 @@
           <w:color w:val="4F81BD"/>
         </w:rPr>
       </w:pPr>
-      <w:bookmarkStart w:id="93" w:name="_Toc343107592"/>
+      <w:bookmarkStart w:id="92" w:name="_Toc343107592"/>
       <w:r>
         <w:rPr>
           <w:rFonts w:ascii="Cambria" w:eastAsia="Times New Roman" w:hAnsi="Cambria" w:cs="Times New Roman"/>
@@ -13819,7 +14050,7 @@
         </w:rPr>
         <w:t>Christmas Lights</w:t>
       </w:r>
-      <w:bookmarkEnd w:id="93"/>
+      <w:bookmarkEnd w:id="92"/>
     </w:p>
     <w:p>
       <w:pPr>
@@ -13861,11 +14092,11 @@
                     </pic:cNvPicPr>
                   </pic:nvPicPr>
                   <pic:blipFill>
-                    <a:blip r:embed="rId23" cstate="print">
+                    <a:blip r:embed="rId24" cstate="print">
                       <a:extLst>
                         <a:ext uri="{BEBA8EAE-BF5A-486C-A8C5-ECC9F3942E4B}">
                           <a14:imgProps xmlns:a14="http://schemas.microsoft.com/office/drawing/2010/main">
-                            <a14:imgLayer r:embed="rId24">
+                            <a14:imgLayer r:embed="rId25">
                               <a14:imgEffect>
                                 <a14:brightnessContrast bright="40000" contrast="-40000"/>
                               </a14:imgEffect>
@@ -14073,7 +14304,7 @@
       </w:r>
     </w:p>
     <w:sectPr>
-      <w:footerReference w:type="default" r:id="rId25"/>
+      <w:footerReference w:type="default" r:id="rId26"/>
       <w:pgSz w:w="12240" w:h="15840"/>
       <w:pgMar w:top="1440" w:right="1440" w:bottom="1440" w:left="1440" w:header="720" w:footer="720" w:gutter="0"/>
       <w:cols w:space="720"/>
@@ -14131,7 +14362,7 @@
       <w:rPr>
         <w:noProof/>
       </w:rPr>
-      <w:t>16</w:t>
+      <w:t>2</w:t>
     </w:r>
     <w:r>
       <w:rPr>
@@ -14185,7 +14416,7 @@
         <v:path o:extrusionok="f" gradientshapeok="t" o:connecttype="rect"/>
         <o:lock v:ext="edit" aspectratio="t"/>
       </v:shapetype>
-      <v:shape id="_x0000_i1089" type="#_x0000_t75" style="width:11.4pt;height:11.4pt" o:bullet="t">
+      <v:shape id="_x0000_i1027" type="#_x0000_t75" style="width:11.25pt;height:11.25pt" o:bullet="t">
         <v:imagedata r:id="rId1" o:title="clip_image001"/>
       </v:shape>
     </w:pict>
@@ -14532,6 +14763,119 @@
     </w:lvl>
   </w:abstractNum>
   <w:abstractNum w:abstractNumId="3">
+    <w:nsid w:val="242272FE"/>
+    <w:multiLevelType w:val="hybridMultilevel"/>
+    <w:tmpl w:val="A5B0F74A"/>
+    <w:lvl w:ilvl="0" w:tplc="04090001">
+      <w:start w:val="1"/>
+      <w:numFmt w:val="bullet"/>
+      <w:lvlText w:val=""/>
+      <w:lvlJc w:val="left"/>
+      <w:pPr>
+        <w:ind w:left="1008" w:hanging="360"/>
+      </w:pPr>
+      <w:rPr>
+        <w:rFonts w:ascii="Symbol" w:hAnsi="Symbol" w:hint="default"/>
+      </w:rPr>
+    </w:lvl>
+    <w:lvl w:ilvl="1" w:tplc="04090003" w:tentative="1">
+      <w:start w:val="1"/>
+      <w:numFmt w:val="bullet"/>
+      <w:lvlText w:val="o"/>
+      <w:lvlJc w:val="left"/>
+      <w:pPr>
+        <w:ind w:left="1728" w:hanging="360"/>
+      </w:pPr>
+      <w:rPr>
+        <w:rFonts w:ascii="Courier New" w:hAnsi="Courier New" w:cs="Courier New" w:hint="default"/>
+      </w:rPr>
+    </w:lvl>
+    <w:lvl w:ilvl="2" w:tplc="04090005" w:tentative="1">
+      <w:start w:val="1"/>
+      <w:numFmt w:val="bullet"/>
+      <w:lvlText w:val=""/>
+      <w:lvlJc w:val="left"/>
+      <w:pPr>
+        <w:ind w:left="2448" w:hanging="360"/>
+      </w:pPr>
+      <w:rPr>
+        <w:rFonts w:ascii="Wingdings" w:hAnsi="Wingdings" w:hint="default"/>
+      </w:rPr>
+    </w:lvl>
+    <w:lvl w:ilvl="3" w:tplc="04090001" w:tentative="1">
+      <w:start w:val="1"/>
+      <w:numFmt w:val="bullet"/>
+      <w:lvlText w:val=""/>
+      <w:lvlJc w:val="left"/>
+      <w:pPr>
+        <w:ind w:left="3168" w:hanging="360"/>
+      </w:pPr>
+      <w:rPr>
+        <w:rFonts w:ascii="Symbol" w:hAnsi="Symbol" w:hint="default"/>
+      </w:rPr>
+    </w:lvl>
+    <w:lvl w:ilvl="4" w:tplc="04090003" w:tentative="1">
+      <w:start w:val="1"/>
+      <w:numFmt w:val="bullet"/>
+      <w:lvlText w:val="o"/>
+      <w:lvlJc w:val="left"/>
+      <w:pPr>
+        <w:ind w:left="3888" w:hanging="360"/>
+      </w:pPr>
+      <w:rPr>
+        <w:rFonts w:ascii="Courier New" w:hAnsi="Courier New" w:cs="Courier New" w:hint="default"/>
+      </w:rPr>
+    </w:lvl>
+    <w:lvl w:ilvl="5" w:tplc="04090005" w:tentative="1">
+      <w:start w:val="1"/>
+      <w:numFmt w:val="bullet"/>
+      <w:lvlText w:val=""/>
+      <w:lvlJc w:val="left"/>
+      <w:pPr>
+        <w:ind w:left="4608" w:hanging="360"/>
+      </w:pPr>
+      <w:rPr>
+        <w:rFonts w:ascii="Wingdings" w:hAnsi="Wingdings" w:hint="default"/>
+      </w:rPr>
+    </w:lvl>
+    <w:lvl w:ilvl="6" w:tplc="04090001" w:tentative="1">
+      <w:start w:val="1"/>
+      <w:numFmt w:val="bullet"/>
+      <w:lvlText w:val=""/>
+      <w:lvlJc w:val="left"/>
+      <w:pPr>
+        <w:ind w:left="5328" w:hanging="360"/>
+      </w:pPr>
+      <w:rPr>
+        <w:rFonts w:ascii="Symbol" w:hAnsi="Symbol" w:hint="default"/>
+      </w:rPr>
+    </w:lvl>
+    <w:lvl w:ilvl="7" w:tplc="04090003" w:tentative="1">
+      <w:start w:val="1"/>
+      <w:numFmt w:val="bullet"/>
+      <w:lvlText w:val="o"/>
+      <w:lvlJc w:val="left"/>
+      <w:pPr>
+        <w:ind w:left="6048" w:hanging="360"/>
+      </w:pPr>
+      <w:rPr>
+        <w:rFonts w:ascii="Courier New" w:hAnsi="Courier New" w:cs="Courier New" w:hint="default"/>
+      </w:rPr>
+    </w:lvl>
+    <w:lvl w:ilvl="8" w:tplc="04090005" w:tentative="1">
+      <w:start w:val="1"/>
+      <w:numFmt w:val="bullet"/>
+      <w:lvlText w:val=""/>
+      <w:lvlJc w:val="left"/>
+      <w:pPr>
+        <w:ind w:left="6768" w:hanging="360"/>
+      </w:pPr>
+      <w:rPr>
+        <w:rFonts w:ascii="Wingdings" w:hAnsi="Wingdings" w:hint="default"/>
+      </w:rPr>
+    </w:lvl>
+  </w:abstractNum>
+  <w:abstractNum w:abstractNumId="4">
     <w:nsid w:val="26AD6379"/>
     <w:multiLevelType w:val="hybridMultilevel"/>
     <w:tmpl w:val="A4BE892A"/>
@@ -14644,7 +14988,7 @@
       </w:rPr>
     </w:lvl>
   </w:abstractNum>
-  <w:abstractNum w:abstractNumId="4">
+  <w:abstractNum w:abstractNumId="5">
     <w:nsid w:val="2DA01BAC"/>
     <w:multiLevelType w:val="hybridMultilevel"/>
     <w:tmpl w:val="BB680978"/>
@@ -14758,7 +15102,7 @@
       </w:rPr>
     </w:lvl>
   </w:abstractNum>
-  <w:abstractNum w:abstractNumId="5">
+  <w:abstractNum w:abstractNumId="6">
     <w:nsid w:val="2EEC4B6E"/>
     <w:multiLevelType w:val="hybridMultilevel"/>
     <w:tmpl w:val="2BFCDA0A"/>
@@ -14872,7 +15216,7 @@
       </w:rPr>
     </w:lvl>
   </w:abstractNum>
-  <w:abstractNum w:abstractNumId="6">
+  <w:abstractNum w:abstractNumId="7">
     <w:nsid w:val="52524CF9"/>
     <w:multiLevelType w:val="hybridMultilevel"/>
     <w:tmpl w:val="80D6F5D4"/>
@@ -14958,13 +15302,126 @@
       </w:pPr>
     </w:lvl>
   </w:abstractNum>
-  <w:abstractNum w:abstractNumId="7">
+  <w:abstractNum w:abstractNumId="8">
+    <w:nsid w:val="553A4D17"/>
+    <w:multiLevelType w:val="hybridMultilevel"/>
+    <w:tmpl w:val="428EB984"/>
+    <w:lvl w:ilvl="0" w:tplc="04090001">
+      <w:start w:val="1"/>
+      <w:numFmt w:val="bullet"/>
+      <w:lvlText w:val=""/>
+      <w:lvlJc w:val="left"/>
+      <w:pPr>
+        <w:ind w:left="1008" w:hanging="360"/>
+      </w:pPr>
+      <w:rPr>
+        <w:rFonts w:ascii="Symbol" w:hAnsi="Symbol" w:hint="default"/>
+      </w:rPr>
+    </w:lvl>
+    <w:lvl w:ilvl="1" w:tplc="04090003">
+      <w:start w:val="1"/>
+      <w:numFmt w:val="bullet"/>
+      <w:lvlText w:val="o"/>
+      <w:lvlJc w:val="left"/>
+      <w:pPr>
+        <w:ind w:left="1728" w:hanging="360"/>
+      </w:pPr>
+      <w:rPr>
+        <w:rFonts w:ascii="Courier New" w:hAnsi="Courier New" w:cs="Courier New" w:hint="default"/>
+      </w:rPr>
+    </w:lvl>
+    <w:lvl w:ilvl="2" w:tplc="04090005" w:tentative="1">
+      <w:start w:val="1"/>
+      <w:numFmt w:val="bullet"/>
+      <w:lvlText w:val=""/>
+      <w:lvlJc w:val="left"/>
+      <w:pPr>
+        <w:ind w:left="2448" w:hanging="360"/>
+      </w:pPr>
+      <w:rPr>
+        <w:rFonts w:ascii="Wingdings" w:hAnsi="Wingdings" w:hint="default"/>
+      </w:rPr>
+    </w:lvl>
+    <w:lvl w:ilvl="3" w:tplc="04090001" w:tentative="1">
+      <w:start w:val="1"/>
+      <w:numFmt w:val="bullet"/>
+      <w:lvlText w:val=""/>
+      <w:lvlJc w:val="left"/>
+      <w:pPr>
+        <w:ind w:left="3168" w:hanging="360"/>
+      </w:pPr>
+      <w:rPr>
+        <w:rFonts w:ascii="Symbol" w:hAnsi="Symbol" w:hint="default"/>
+      </w:rPr>
+    </w:lvl>
+    <w:lvl w:ilvl="4" w:tplc="04090003" w:tentative="1">
+      <w:start w:val="1"/>
+      <w:numFmt w:val="bullet"/>
+      <w:lvlText w:val="o"/>
+      <w:lvlJc w:val="left"/>
+      <w:pPr>
+        <w:ind w:left="3888" w:hanging="360"/>
+      </w:pPr>
+      <w:rPr>
+        <w:rFonts w:ascii="Courier New" w:hAnsi="Courier New" w:cs="Courier New" w:hint="default"/>
+      </w:rPr>
+    </w:lvl>
+    <w:lvl w:ilvl="5" w:tplc="04090005" w:tentative="1">
+      <w:start w:val="1"/>
+      <w:numFmt w:val="bullet"/>
+      <w:lvlText w:val=""/>
+      <w:lvlJc w:val="left"/>
+      <w:pPr>
+        <w:ind w:left="4608" w:hanging="360"/>
+      </w:pPr>
+      <w:rPr>
+        <w:rFonts w:ascii="Wingdings" w:hAnsi="Wingdings" w:hint="default"/>
+      </w:rPr>
+    </w:lvl>
+    <w:lvl w:ilvl="6" w:tplc="04090001" w:tentative="1">
+      <w:start w:val="1"/>
+      <w:numFmt w:val="bullet"/>
+      <w:lvlText w:val=""/>
+      <w:lvlJc w:val="left"/>
+      <w:pPr>
+        <w:ind w:left="5328" w:hanging="360"/>
+      </w:pPr>
+      <w:rPr>
+        <w:rFonts w:ascii="Symbol" w:hAnsi="Symbol" w:hint="default"/>
+      </w:rPr>
+    </w:lvl>
+    <w:lvl w:ilvl="7" w:tplc="04090003" w:tentative="1">
+      <w:start w:val="1"/>
+      <w:numFmt w:val="bullet"/>
+      <w:lvlText w:val="o"/>
+      <w:lvlJc w:val="left"/>
+      <w:pPr>
+        <w:ind w:left="6048" w:hanging="360"/>
+      </w:pPr>
+      <w:rPr>
+        <w:rFonts w:ascii="Courier New" w:hAnsi="Courier New" w:cs="Courier New" w:hint="default"/>
+      </w:rPr>
+    </w:lvl>
+    <w:lvl w:ilvl="8" w:tplc="04090005" w:tentative="1">
+      <w:start w:val="1"/>
+      <w:numFmt w:val="bullet"/>
+      <w:lvlText w:val=""/>
+      <w:lvlJc w:val="left"/>
+      <w:pPr>
+        <w:ind w:left="6768" w:hanging="360"/>
+      </w:pPr>
+      <w:rPr>
+        <w:rFonts w:ascii="Wingdings" w:hAnsi="Wingdings" w:hint="default"/>
+      </w:rPr>
+    </w:lvl>
+  </w:abstractNum>
+  <w:abstractNum w:abstractNumId="9">
     <w:nsid w:val="56DB5D1F"/>
     <w:multiLevelType w:val="multilevel"/>
     <w:tmpl w:val="507E4C3C"/>
     <w:numStyleLink w:val="Headings"/>
   </w:abstractNum>
-  <w:abstractNum w:abstractNumId="8">
+  <w:abstractNum w:abstractNumId="10">
     <w:nsid w:val="5B0052B6"/>
     <w:multiLevelType w:val="hybridMultilevel"/>
     <w:tmpl w:val="BA3617CA"/>
@@ -15077,7 +15534,7 @@
       </w:rPr>
     </w:lvl>
   </w:abstractNum>
-  <w:abstractNum w:abstractNumId="9">
+  <w:abstractNum w:abstractNumId="11">
     <w:nsid w:val="5C724AC5"/>
     <w:multiLevelType w:val="multilevel"/>
     <w:tmpl w:val="507E4C3C"/>
@@ -15206,7 +15663,7 @@
       </w:rPr>
     </w:lvl>
   </w:abstractNum>
-  <w:abstractNum w:abstractNumId="10">
+  <w:abstractNum w:abstractNumId="12">
     <w:nsid w:val="5D1411BF"/>
     <w:multiLevelType w:val="multilevel"/>
     <w:tmpl w:val="E232545A"/>
@@ -15356,7 +15813,7 @@
       </w:rPr>
     </w:lvl>
   </w:abstractNum>
-  <w:abstractNum w:abstractNumId="11">
+  <w:abstractNum w:abstractNumId="13">
     <w:nsid w:val="693B5C51"/>
     <w:multiLevelType w:val="hybridMultilevel"/>
     <w:tmpl w:val="A10CF37E"/>
@@ -15469,7 +15926,7 @@
       </w:rPr>
     </w:lvl>
   </w:abstractNum>
-  <w:abstractNum w:abstractNumId="12">
+  <w:abstractNum w:abstractNumId="14">
     <w:nsid w:val="75D5454F"/>
     <w:multiLevelType w:val="hybridMultilevel"/>
     <w:tmpl w:val="37A29DD0"/>
@@ -15582,7 +16039,7 @@
       </w:rPr>
     </w:lvl>
   </w:abstractNum>
-  <w:abstractNum w:abstractNumId="13">
+  <w:abstractNum w:abstractNumId="15">
     <w:nsid w:val="7AD21782"/>
     <w:multiLevelType w:val="hybridMultilevel"/>
     <w:tmpl w:val="3D44BE56"/>
@@ -15696,7 +16153,7 @@
       </w:rPr>
     </w:lvl>
   </w:abstractNum>
-  <w:abstractNum w:abstractNumId="14">
+  <w:abstractNum w:abstractNumId="16">
     <w:nsid w:val="7B582086"/>
     <w:multiLevelType w:val="hybridMultilevel"/>
     <w:tmpl w:val="D958B1F6"/>
@@ -15810,37 +16267,37 @@
     </w:lvl>
   </w:abstractNum>
   <w:num w:numId="1">
+    <w:abstractNumId w:val="11"/>
+  </w:num>
+  <w:num w:numId="2">
     <w:abstractNumId w:val="9"/>
   </w:num>
-  <w:num w:numId="2">
-    <w:abstractNumId w:val="7"/>
-  </w:num>
   <w:num w:numId="3">
-    <w:abstractNumId w:val="7"/>
+    <w:abstractNumId w:val="9"/>
   </w:num>
   <w:num w:numId="4">
-    <w:abstractNumId w:val="8"/>
+    <w:abstractNumId w:val="10"/>
   </w:num>
   <w:num w:numId="5">
-    <w:abstractNumId w:val="11"/>
+    <w:abstractNumId w:val="13"/>
   </w:num>
   <w:num w:numId="6">
-    <w:abstractNumId w:val="3"/>
+    <w:abstractNumId w:val="4"/>
   </w:num>
   <w:num w:numId="7">
+    <w:abstractNumId w:val="16"/>
+  </w:num>
+  <w:num w:numId="8">
     <w:abstractNumId w:val="14"/>
   </w:num>
-  <w:num w:numId="8">
-    <w:abstractNumId w:val="12"/>
-  </w:num>
   <w:num w:numId="9">
-    <w:abstractNumId w:val="4"/>
+    <w:abstractNumId w:val="5"/>
   </w:num>
   <w:num w:numId="10">
-    <w:abstractNumId w:val="13"/>
+    <w:abstractNumId w:val="15"/>
   </w:num>
   <w:num w:numId="11">
-    <w:abstractNumId w:val="5"/>
+    <w:abstractNumId w:val="6"/>
   </w:num>
   <w:num w:numId="12">
     <w:abstractNumId w:val="1"/>
@@ -15849,13 +16306,19 @@
     <w:abstractNumId w:val="0"/>
   </w:num>
   <w:num w:numId="14">
-    <w:abstractNumId w:val="10"/>
+    <w:abstractNumId w:val="12"/>
   </w:num>
   <w:num w:numId="15">
     <w:abstractNumId w:val="2"/>
   </w:num>
   <w:num w:numId="16">
-    <w:abstractNumId w:val="6"/>
+    <w:abstractNumId w:val="7"/>
+  </w:num>
+  <w:num w:numId="17">
+    <w:abstractNumId w:val="3"/>
+  </w:num>
+  <w:num w:numId="18">
+    <w:abstractNumId w:val="8"/>
   </w:num>
   <w:numIdMacAtCleanup w:val="15"/>
 </w:numbering>
@@ -22313,7 +22776,7 @@
 </file>
 
 <file path=customXml/itemProps1.xml><?xml version="1.0" encoding="utf-8"?>
-<ds:datastoreItem xmlns:ds="http://schemas.openxmlformats.org/officeDocument/2006/customXml" ds:itemID="{95FD6A58-EB3E-4D93-88B4-B9B856BFFF71}">
+<ds:datastoreItem xmlns:ds="http://schemas.openxmlformats.org/officeDocument/2006/customXml" ds:itemID="{75BD8689-256D-46C7-A886-D12A78A4AE3C}">
   <ds:schemaRefs>
     <ds:schemaRef ds:uri="http://schemas.openxmlformats.org/officeDocument/2006/bibliography"/>
   </ds:schemaRefs>

</xml_diff>